<commit_message>
Add a new discussion topic to agenda for 4th December, Monday.
</commit_message>
<xml_diff>
--- a/Documentation/Agendas for meetings/agenda_04_dec.docx
+++ b/Documentation/Agendas for meetings/agenda_04_dec.docx
@@ -172,7 +172,7 @@
         </w:numPr>
       </w:pPr>
       <w:r>
-        <w:t>Feedback on Hand-In document – 10 mins</w:t>
+        <w:t>Explanation on why there is not much demo-able production – 10 mins</w:t>
       </w:r>
     </w:p>
     <w:p>
@@ -184,7 +184,13 @@
         </w:numPr>
       </w:pPr>
       <w:r>
-        <w:t>Talk about sprint deliverables (Payment Service Continued, Many-to-Many Broadcast) – 20 mins</w:t>
+        <w:t>F</w:t>
+      </w:r>
+      <w:r>
+        <w:t>eedback on Hand-In document – 5</w:t>
+      </w:r>
+      <w:r>
+        <w:t xml:space="preserve"> mins</w:t>
       </w:r>
     </w:p>
     <w:p>
@@ -196,10 +202,13 @@
         </w:numPr>
       </w:pPr>
       <w:r>
-        <w:t>Questions from client</w:t>
-      </w:r>
-      <w:r>
-        <w:t xml:space="preserve"> – 5 mins</w:t>
+        <w:t>Talk about sprint deliv</w:t>
+      </w:r>
+      <w:r>
+        <w:t>erables  – 10</w:t>
+      </w:r>
+      <w:r>
+        <w:t xml:space="preserve"> mins</w:t>
       </w:r>
     </w:p>
     <w:p>
@@ -211,10 +220,13 @@
         </w:numPr>
       </w:pPr>
       <w:r>
-        <w:t>Questions from developers (company)</w:t>
-      </w:r>
-      <w:r>
-        <w:t xml:space="preserve"> – 2 mins</w:t>
+        <w:t>Questions from client</w:t>
+      </w:r>
+      <w:r>
+        <w:t xml:space="preserve"> – 2</w:t>
+      </w:r>
+      <w:r>
+        <w:t xml:space="preserve"> mins</w:t>
       </w:r>
     </w:p>
     <w:p>
@@ -226,10 +238,10 @@
         </w:numPr>
       </w:pPr>
       <w:r>
-        <w:t>Next steps discussion with teacher</w:t>
-      </w:r>
-      <w:r>
-        <w:t xml:space="preserve"> – 5 mins</w:t>
+        <w:t>Questions from developers (company)</w:t>
+      </w:r>
+      <w:r>
+        <w:t xml:space="preserve"> – 2 mins</w:t>
       </w:r>
     </w:p>
     <w:p>
@@ -241,10 +253,13 @@
         </w:numPr>
       </w:pPr>
       <w:r>
-        <w:t>Questions from teacher</w:t>
-      </w:r>
-      <w:r>
-        <w:t xml:space="preserve"> – 5 mins</w:t>
+        <w:t>Next steps discussion with teacher</w:t>
+      </w:r>
+      <w:r>
+        <w:t xml:space="preserve"> – 10</w:t>
+      </w:r>
+      <w:r>
+        <w:t xml:space="preserve"> mins</w:t>
       </w:r>
     </w:p>
     <w:p>
@@ -259,7 +274,13 @@
         <w:t>Questions from students</w:t>
       </w:r>
       <w:r>
-        <w:t xml:space="preserve"> – 2 mins</w:t>
+        <w:t xml:space="preserve"> – </w:t>
+      </w:r>
+      <w:r>
+        <w:t>10</w:t>
+      </w:r>
+      <w:r>
+        <w:t xml:space="preserve"> mins</w:t>
       </w:r>
     </w:p>
     <w:p>
@@ -274,10 +295,13 @@
         <w:t>Conclude the meeting</w:t>
       </w:r>
       <w:r>
-        <w:t xml:space="preserve"> – 5 mins</w:t>
+        <w:t xml:space="preserve"> – 5</w:t>
       </w:r>
       <w:bookmarkStart w:id="0" w:name="_GoBack"/>
       <w:bookmarkEnd w:id="0"/>
+      <w:r>
+        <w:t xml:space="preserve"> mins</w:t>
+      </w:r>
     </w:p>
     <w:sectPr>
       <w:pgSz w:w="12240" w:h="15840"/>

</xml_diff>